<commit_message>
Updating Test Plan Document doc file and Pdf file.
</commit_message>
<xml_diff>
--- a/Project -1 (Level-Basic)/Test Plan Document.docx
+++ b/Project -1 (Level-Basic)/Test Plan Document.docx
@@ -27,14 +27,31 @@
           <w:b/>
           <w:bCs/>
         </w:rPr>
-        <w:t>Project Name</w:t>
-      </w:r>
-      <w:r>
-        <w:t xml:space="preserve"> : Register Page Module</w:t>
+        <w:t xml:space="preserve">Project </w:t>
+      </w:r>
+      <w:proofErr w:type="gramStart"/>
+      <w:r>
+        <w:rPr>
+          <w:b/>
+          <w:bCs/>
+        </w:rPr>
+        <w:t>Name</w:t>
+      </w:r>
+      <w:r>
+        <w:t xml:space="preserve"> :</w:t>
+      </w:r>
+      <w:proofErr w:type="gramEnd"/>
+      <w:r>
+        <w:t xml:space="preserve"> Register Page </w:t>
+      </w:r>
+      <w:proofErr w:type="gramStart"/>
+      <w:r>
+        <w:t>Module</w:t>
       </w:r>
       <w:r>
         <w:t>(</w:t>
       </w:r>
+      <w:proofErr w:type="gramEnd"/>
       <w:r>
         <w:t>N</w:t>
       </w:r>
@@ -50,6 +67,7 @@
       <w:r>
         <w:br/>
       </w:r>
+      <w:proofErr w:type="gramStart"/>
       <w:r>
         <w:rPr>
           <w:b/>
@@ -58,7 +76,11 @@
         <w:t>Version</w:t>
       </w:r>
       <w:r>
-        <w:t xml:space="preserve"> : 1.0</w:t>
+        <w:t xml:space="preserve"> :</w:t>
+      </w:r>
+      <w:proofErr w:type="gramEnd"/>
+      <w:r>
+        <w:t xml:space="preserve"> 1.0</w:t>
       </w:r>
       <w:r>
         <w:br/>
@@ -68,10 +90,22 @@
           <w:b/>
           <w:bCs/>
         </w:rPr>
-        <w:t>Prepared By</w:t>
-      </w:r>
-      <w:r>
-        <w:t xml:space="preserve"> : Adarsh Jayprakash Mishra</w:t>
+        <w:t xml:space="preserve">Prepared </w:t>
+      </w:r>
+      <w:proofErr w:type="gramStart"/>
+      <w:r>
+        <w:rPr>
+          <w:b/>
+          <w:bCs/>
+        </w:rPr>
+        <w:t>By</w:t>
+      </w:r>
+      <w:r>
+        <w:t xml:space="preserve"> :</w:t>
+      </w:r>
+      <w:proofErr w:type="gramEnd"/>
+      <w:r>
+        <w:t xml:space="preserve"> Adarsh Jayprakash Mishra</w:t>
       </w:r>
       <w:r>
         <w:br/>
@@ -81,14 +115,27 @@
           <w:b/>
           <w:bCs/>
         </w:rPr>
-        <w:t>Reviewed By</w:t>
-      </w:r>
-      <w:r>
-        <w:t xml:space="preserve"> : [Team Lead / QA Lead]</w:t>
+        <w:t xml:space="preserve">Reviewed </w:t>
+      </w:r>
+      <w:proofErr w:type="gramStart"/>
+      <w:r>
+        <w:rPr>
+          <w:b/>
+          <w:bCs/>
+        </w:rPr>
+        <w:t>By</w:t>
+      </w:r>
+      <w:r>
+        <w:t xml:space="preserve"> :</w:t>
+      </w:r>
+      <w:proofErr w:type="gramEnd"/>
+      <w:r>
+        <w:t xml:space="preserve"> [Team Lead / QA Lead]</w:t>
       </w:r>
       <w:r>
         <w:br/>
       </w:r>
+      <w:proofErr w:type="gramStart"/>
       <w:r>
         <w:rPr>
           <w:b/>
@@ -97,7 +144,11 @@
         <w:t>Date</w:t>
       </w:r>
       <w:r>
-        <w:t xml:space="preserve"> : 14-09-2025</w:t>
+        <w:t xml:space="preserve"> :</w:t>
+      </w:r>
+      <w:proofErr w:type="gramEnd"/>
+      <w:r>
+        <w:t xml:space="preserve"> 14-09-2025</w:t>
       </w:r>
       <w:r>
         <w:br/>
@@ -116,7 +167,7 @@
     <w:p>
       <w:r>
         <w:pict w14:anchorId="6115293A">
-          <v:rect id="_x0000_i1115" style="width:0;height:1.5pt" o:hralign="center" o:hrstd="t" o:hr="t" fillcolor="#a0a0a0" stroked="f"/>
+          <v:rect id="_x0000_i1025" style="width:0;height:1.5pt" o:hralign="center" o:hrstd="t" o:hr="t" fillcolor="#a0a0a0" stroked="f"/>
         </w:pict>
       </w:r>
     </w:p>
@@ -153,7 +204,7 @@
     <w:p>
       <w:r>
         <w:pict w14:anchorId="03DB8E7C">
-          <v:rect id="_x0000_i1116" style="width:0;height:1.5pt" o:hralign="center" o:hrstd="t" o:hr="t" fillcolor="#a0a0a0" stroked="f"/>
+          <v:rect id="_x0000_i1026" style="width:0;height:1.5pt" o:hralign="center" o:hrstd="t" o:hr="t" fillcolor="#a0a0a0" stroked="f"/>
         </w:pict>
       </w:r>
     </w:p>
@@ -219,7 +270,7 @@
     <w:p>
       <w:r>
         <w:pict w14:anchorId="18F5DA8E">
-          <v:rect id="_x0000_i1117" style="width:0;height:1.5pt" o:hralign="center" o:hrstd="t" o:hr="t" fillcolor="#a0a0a0" stroked="f"/>
+          <v:rect id="_x0000_i1027" style="width:0;height:1.5pt" o:hralign="center" o:hrstd="t" o:hr="t" fillcolor="#a0a0a0" stroked="f"/>
         </w:pict>
       </w:r>
     </w:p>
@@ -337,7 +388,7 @@
     <w:p>
       <w:r>
         <w:pict w14:anchorId="2ACE3335">
-          <v:rect id="_x0000_i1118" style="width:0;height:1.5pt" o:hralign="center" o:hrstd="t" o:hr="t" fillcolor="#a0a0a0" stroked="f"/>
+          <v:rect id="_x0000_i1028" style="width:0;height:1.5pt" o:hralign="center" o:hrstd="t" o:hr="t" fillcolor="#a0a0a0" stroked="f"/>
         </w:pict>
       </w:r>
     </w:p>
@@ -392,7 +443,7 @@
     <w:p>
       <w:r>
         <w:pict w14:anchorId="438F45E1">
-          <v:rect id="_x0000_i1119" style="width:0;height:1.5pt" o:hralign="center" o:hrstd="t" o:hr="t" fillcolor="#a0a0a0" stroked="f"/>
+          <v:rect id="_x0000_i1029" style="width:0;height:1.5pt" o:hralign="center" o:hrstd="t" o:hr="t" fillcolor="#a0a0a0" stroked="f"/>
         </w:pict>
       </w:r>
     </w:p>
@@ -469,7 +520,7 @@
     <w:p>
       <w:r>
         <w:pict w14:anchorId="6A78A978">
-          <v:rect id="_x0000_i1120" style="width:0;height:1.5pt" o:hralign="center" o:hrstd="t" o:hr="t" fillcolor="#a0a0a0" stroked="f"/>
+          <v:rect id="_x0000_i1030" style="width:0;height:1.5pt" o:hralign="center" o:hrstd="t" o:hr="t" fillcolor="#a0a0a0" stroked="f"/>
         </w:pict>
       </w:r>
     </w:p>
@@ -524,7 +575,7 @@
     <w:p>
       <w:r>
         <w:pict w14:anchorId="320A4D8A">
-          <v:rect id="_x0000_i1121" style="width:0;height:1.5pt" o:hralign="center" o:hrstd="t" o:hr="t" fillcolor="#a0a0a0" stroked="f"/>
+          <v:rect id="_x0000_i1031" style="width:0;height:1.5pt" o:hralign="center" o:hrstd="t" o:hr="t" fillcolor="#a0a0a0" stroked="f"/>
         </w:pict>
       </w:r>
     </w:p>
@@ -649,7 +700,7 @@
     <w:p>
       <w:r>
         <w:pict w14:anchorId="504D8504">
-          <v:rect id="_x0000_i1122" style="width:0;height:1.5pt" o:hralign="center" o:hrstd="t" o:hr="t" fillcolor="#a0a0a0" stroked="f"/>
+          <v:rect id="_x0000_i1032" style="width:0;height:1.5pt" o:hralign="center" o:hrstd="t" o:hr="t" fillcolor="#a0a0a0" stroked="f"/>
         </w:pict>
       </w:r>
     </w:p>
@@ -734,20 +785,9 @@
       </w:r>
     </w:p>
     <w:p>
-      <w:pPr>
-        <w:numPr>
-          <w:ilvl w:val="1"/>
-          <w:numId w:val="8"/>
-        </w:numPr>
-      </w:pPr>
-      <w:r>
-        <w:t>Defect Tracking → Google Docs / Jira (if available)</w:t>
-      </w:r>
-    </w:p>
-    <w:p>
       <w:r>
         <w:pict w14:anchorId="48F4DB25">
-          <v:rect id="_x0000_i1123" style="width:0;height:1.5pt" o:hralign="center" o:hrstd="t" o:hr="t" fillcolor="#a0a0a0" stroked="f"/>
+          <v:rect id="_x0000_i1033" style="width:0;height:1.5pt" o:hralign="center" o:hrstd="t" o:hr="t" fillcolor="#a0a0a0" stroked="f"/>
         </w:pict>
       </w:r>
     </w:p>
@@ -813,7 +853,7 @@
     <w:p>
       <w:r>
         <w:pict w14:anchorId="7487FB78">
-          <v:rect id="_x0000_i1124" style="width:0;height:1.5pt" o:hralign="center" o:hrstd="t" o:hr="t" fillcolor="#a0a0a0" stroked="f"/>
+          <v:rect id="_x0000_i1034" style="width:0;height:1.5pt" o:hralign="center" o:hrstd="t" o:hr="t" fillcolor="#a0a0a0" stroked="f"/>
         </w:pict>
       </w:r>
     </w:p>
@@ -908,7 +948,7 @@
     <w:p>
       <w:r>
         <w:pict w14:anchorId="1FC7336A">
-          <v:rect id="_x0000_i1125" style="width:0;height:1.5pt" o:hralign="center" o:hrstd="t" o:hr="t" fillcolor="#a0a0a0" stroked="f"/>
+          <v:rect id="_x0000_i1035" style="width:0;height:1.5pt" o:hralign="center" o:hrstd="t" o:hr="t" fillcolor="#a0a0a0" stroked="f"/>
         </w:pict>
       </w:r>
     </w:p>
@@ -993,17 +1033,17 @@
           <w:b/>
           <w:bCs/>
         </w:rPr>
+        <w:t>Project Manager</w:t>
+      </w:r>
+      <w:r>
+        <w:t xml:space="preserve"> → Approve final release.</w:t>
+      </w:r>
+    </w:p>
+    <w:p>
+      <w:r>
         <w:lastRenderedPageBreak/>
-        <w:t>Project Manager</w:t>
-      </w:r>
-      <w:r>
-        <w:t xml:space="preserve"> → Approve final release.</w:t>
-      </w:r>
-    </w:p>
-    <w:p>
-      <w:r>
         <w:pict w14:anchorId="380C370F">
-          <v:rect id="_x0000_i1126" style="width:0;height:1.5pt" o:hralign="center" o:hrstd="t" o:hr="t" fillcolor="#a0a0a0" stroked="f"/>
+          <v:rect id="_x0000_i1036" style="width:0;height:1.5pt" o:hralign="center" o:hrstd="t" o:hr="t" fillcolor="#a0a0a0" stroked="f"/>
         </w:pict>
       </w:r>
     </w:p>
@@ -1080,7 +1120,7 @@
     <w:p>
       <w:r>
         <w:pict w14:anchorId="47A91437">
-          <v:rect id="_x0000_i1127" style="width:0;height:1.5pt" o:hralign="center" o:hrstd="t" o:hr="t" fillcolor="#a0a0a0" stroked="f"/>
+          <v:rect id="_x0000_i1037" style="width:0;height:1.5pt" o:hralign="center" o:hrstd="t" o:hr="t" fillcolor="#a0a0a0" stroked="f"/>
         </w:pict>
       </w:r>
     </w:p>
@@ -1174,7 +1214,7 @@
     <w:p>
       <w:r>
         <w:pict w14:anchorId="3C794CAF">
-          <v:rect id="_x0000_i1128" style="width:0;height:1.5pt" o:hralign="center" o:hrstd="t" o:hr="t" fillcolor="#a0a0a0" stroked="f"/>
+          <v:rect id="_x0000_i1038" style="width:0;height:1.5pt" o:hralign="center" o:hrstd="t" o:hr="t" fillcolor="#a0a0a0" stroked="f"/>
         </w:pict>
       </w:r>
     </w:p>
@@ -1251,7 +1291,7 @@
     <w:p>
       <w:r>
         <w:pict w14:anchorId="147FB316">
-          <v:rect id="_x0000_i1129" style="width:0;height:1.5pt" o:hralign="center" o:hrstd="t" o:hr="t" fillcolor="#a0a0a0" stroked="f"/>
+          <v:rect id="_x0000_i1039" style="width:0;height:1.5pt" o:hralign="center" o:hrstd="t" o:hr="t" fillcolor="#a0a0a0" stroked="f"/>
         </w:pict>
       </w:r>
     </w:p>
@@ -4346,6 +4386,7 @@
   <w:style w:type="character" w:default="1" w:styleId="DefaultParagraphFont">
     <w:name w:val="Default Paragraph Font"/>
     <w:uiPriority w:val="1"/>
+    <w:semiHidden/>
     <w:unhideWhenUsed/>
   </w:style>
   <w:style w:type="table" w:default="1" w:styleId="TableNormal">

</xml_diff>